<commit_message>
debugging & tuning the api
</commit_message>
<xml_diff>
--- a/Docs/数据库系统设计.docx
+++ b/Docs/数据库系统设计.docx
@@ -489,7 +489,6 @@
               <w:pStyle w:val="a3"/>
               <w:ind w:left="0"/>
             </w:pPr>
-            <w:proofErr w:type="spellStart"/>
             <w:r>
               <w:t>Like</w:t>
             </w:r>
@@ -502,7 +501,6 @@
             <w:r>
               <w:t>able</w:t>
             </w:r>
-            <w:proofErr w:type="spellEnd"/>
           </w:p>
         </w:tc>
         <w:tc>
@@ -514,19 +512,11 @@
               <w:pStyle w:val="a3"/>
               <w:ind w:left="0"/>
             </w:pPr>
-            <w:proofErr w:type="gramStart"/>
-            <w:r>
-              <w:rPr>
-                <w:rFonts w:hint="eastAsia"/>
-              </w:rPr>
-              <w:t>点赞信息</w:t>
-            </w:r>
-            <w:proofErr w:type="gramEnd"/>
-            <w:r>
-              <w:rPr>
-                <w:rFonts w:hint="eastAsia"/>
-              </w:rPr>
-              <w:t>表</w:t>
+            <w:r>
+              <w:rPr>
+                <w:rFonts w:hint="eastAsia"/>
+              </w:rPr>
+              <w:t>点赞信息表</w:t>
             </w:r>
           </w:p>
         </w:tc>
@@ -539,14 +529,12 @@
               <w:pStyle w:val="a3"/>
               <w:ind w:left="0"/>
             </w:pPr>
-            <w:proofErr w:type="gramStart"/>
             <w:r>
               <w:rPr>
                 <w:rFonts w:hint="eastAsia"/>
               </w:rPr>
               <w:t>存储点赞关系</w:t>
             </w:r>
-            <w:proofErr w:type="gramEnd"/>
           </w:p>
         </w:tc>
         <w:tc>
@@ -580,7 +568,6 @@
               <w:pStyle w:val="a3"/>
               <w:ind w:left="0"/>
             </w:pPr>
-            <w:proofErr w:type="spellStart"/>
             <w:r>
               <w:t>Comment</w:t>
             </w:r>
@@ -593,7 +580,6 @@
             <w:r>
               <w:t>able</w:t>
             </w:r>
-            <w:proofErr w:type="spellEnd"/>
           </w:p>
         </w:tc>
         <w:tc>
@@ -661,7 +647,6 @@
               <w:pStyle w:val="a3"/>
               <w:ind w:left="0"/>
             </w:pPr>
-            <w:proofErr w:type="spellStart"/>
             <w:r>
               <w:t>Follow</w:t>
             </w:r>
@@ -674,7 +659,6 @@
             <w:r>
               <w:t>able</w:t>
             </w:r>
-            <w:proofErr w:type="spellEnd"/>
           </w:p>
         </w:tc>
         <w:tc>
@@ -770,14 +754,12 @@
       <w:r>
         <w:t xml:space="preserve"> </w:t>
       </w:r>
-      <w:proofErr w:type="spellStart"/>
       <w:r>
         <w:rPr>
           <w:rFonts w:hint="eastAsia"/>
         </w:rPr>
         <w:t>FastAPP</w:t>
       </w:r>
-      <w:proofErr w:type="spellEnd"/>
       <w:r>
         <w:rPr>
           <w:rFonts w:hint="eastAsia"/>
@@ -926,14 +908,12 @@
             <w:r>
               <w:t xml:space="preserve"> </w:t>
             </w:r>
-            <w:proofErr w:type="spellStart"/>
             <w:r>
               <w:rPr>
                 <w:rFonts w:hint="eastAsia"/>
               </w:rPr>
               <w:t>FastAPP</w:t>
             </w:r>
-            <w:proofErr w:type="spellEnd"/>
           </w:p>
         </w:tc>
         <w:tc>
@@ -1046,29 +1026,24 @@
         </w:rPr>
         <w:t>动词（关系）类以动词加</w:t>
       </w:r>
-      <w:proofErr w:type="gramStart"/>
       <w:r>
         <w:t>”</w:t>
       </w:r>
-      <w:proofErr w:type="gramEnd"/>
       <w:r>
         <w:rPr>
           <w:rFonts w:hint="eastAsia"/>
         </w:rPr>
         <w:t>table</w:t>
       </w:r>
-      <w:proofErr w:type="gramStart"/>
       <w:r>
         <w:t>”</w:t>
       </w:r>
-      <w:proofErr w:type="gramEnd"/>
       <w:r>
         <w:rPr>
           <w:rFonts w:hint="eastAsia"/>
         </w:rPr>
         <w:t>命名数据表，如</w:t>
       </w:r>
-      <w:proofErr w:type="spellStart"/>
       <w:r>
         <w:t>Like</w:t>
       </w:r>
@@ -1081,14 +1056,12 @@
       <w:r>
         <w:t>able</w:t>
       </w:r>
-      <w:proofErr w:type="spellEnd"/>
       <w:r>
         <w:rPr>
           <w:rFonts w:hint="eastAsia"/>
         </w:rPr>
         <w:t>，</w:t>
       </w:r>
-      <w:proofErr w:type="spellStart"/>
       <w:r>
         <w:t>Comment</w:t>
       </w:r>
@@ -1101,7 +1074,6 @@
       <w:r>
         <w:t>able</w:t>
       </w:r>
-      <w:proofErr w:type="spellEnd"/>
       <w:r>
         <w:rPr>
           <w:rFonts w:hint="eastAsia"/>
@@ -1153,6 +1125,9 @@
     </w:p>
     <w:p>
       <w:r>
+        <w:rPr>
+          <w:noProof/>
+        </w:rPr>
         <w:lastRenderedPageBreak/>
         <w:drawing>
           <wp:inline distT="0" distB="0" distL="0" distR="0" wp14:anchorId="55789307" wp14:editId="11AEAA0A">
@@ -1266,7 +1241,6 @@
         <w:spacing w:after="0"/>
         <w:ind w:left="720"/>
       </w:pPr>
-      <w:proofErr w:type="gramStart"/>
       <w:r>
         <w:t>U</w:t>
       </w:r>
@@ -1279,15 +1253,12 @@
       <w:r>
         <w:t>(</w:t>
       </w:r>
-      <w:proofErr w:type="spellStart"/>
-      <w:proofErr w:type="gramEnd"/>
       <w:r>
         <w:rPr>
           <w:u w:val="single"/>
         </w:rPr>
         <w:t>phonenum</w:t>
       </w:r>
-      <w:proofErr w:type="spellEnd"/>
       <w:r>
         <w:t xml:space="preserve">, password, </w:t>
       </w:r>
@@ -1339,57 +1310,24 @@
         <w:spacing w:after="0"/>
         <w:ind w:left="720"/>
       </w:pPr>
-      <w:proofErr w:type="gramStart"/>
       <w:r>
         <w:t>Post</w:t>
       </w:r>
       <w:r>
         <w:t>(</w:t>
       </w:r>
-      <w:proofErr w:type="spellStart"/>
-      <w:proofErr w:type="gramEnd"/>
       <w:r>
         <w:rPr>
           <w:u w:val="single"/>
         </w:rPr>
         <w:t>pid</w:t>
       </w:r>
-      <w:proofErr w:type="spellEnd"/>
       <w:r>
         <w:t xml:space="preserve">, </w:t>
       </w:r>
       <w:r>
-        <w:t xml:space="preserve">image, </w:t>
-      </w:r>
-      <w:proofErr w:type="spellStart"/>
-      <w:r>
-        <w:t>ptime</w:t>
-      </w:r>
-      <w:proofErr w:type="spellEnd"/>
-      <w:r>
-        <w:t xml:space="preserve">, </w:t>
-      </w:r>
-      <w:proofErr w:type="spellStart"/>
-      <w:r>
-        <w:t>isre</w:t>
-      </w:r>
-      <w:proofErr w:type="spellEnd"/>
-      <w:r>
-        <w:t xml:space="preserve">, label, </w:t>
-      </w:r>
-      <w:proofErr w:type="spellStart"/>
-      <w:r>
-        <w:t>aes_score</w:t>
-      </w:r>
-      <w:proofErr w:type="spellEnd"/>
-      <w:r>
-        <w:t xml:space="preserve">, </w:t>
-      </w:r>
-      <w:proofErr w:type="spellStart"/>
-      <w:r>
-        <w:t>phonenum</w:t>
-      </w:r>
-      <w:proofErr w:type="spellEnd"/>
+        <w:t>image, ptime, isre, label, aes_score, phonenum</w:t>
+      </w:r>
       <w:r>
         <w:t>)</w:t>
       </w:r>
@@ -1399,11 +1337,9 @@
         <w:spacing w:after="0"/>
         <w:ind w:left="720"/>
       </w:pPr>
-      <w:proofErr w:type="gramStart"/>
       <w:r>
         <w:t>Like(</w:t>
       </w:r>
-      <w:proofErr w:type="gramEnd"/>
       <w:r>
         <w:rPr>
           <w:u w:val="single"/>
@@ -1411,31 +1347,7 @@
         <w:t>lid</w:t>
       </w:r>
       <w:r>
-        <w:t xml:space="preserve">, </w:t>
-      </w:r>
-      <w:proofErr w:type="spellStart"/>
-      <w:r>
-        <w:t>ltime</w:t>
-      </w:r>
-      <w:proofErr w:type="spellEnd"/>
-      <w:r>
-        <w:t xml:space="preserve">, </w:t>
-      </w:r>
-      <w:proofErr w:type="spellStart"/>
-      <w:r>
-        <w:t>pid</w:t>
-      </w:r>
-      <w:proofErr w:type="spellEnd"/>
-      <w:r>
-        <w:t xml:space="preserve">, </w:t>
-      </w:r>
-      <w:proofErr w:type="spellStart"/>
-      <w:r>
-        <w:t>phonenum</w:t>
-      </w:r>
-      <w:proofErr w:type="spellEnd"/>
-      <w:r>
-        <w:t>)</w:t>
+        <w:t>, ltime, pid, phonenum)</w:t>
       </w:r>
     </w:p>
     <w:p>
@@ -1443,19 +1355,15 @@
         <w:spacing w:after="0"/>
         <w:ind w:left="720"/>
       </w:pPr>
-      <w:proofErr w:type="gramStart"/>
       <w:r>
         <w:t>Comment(</w:t>
       </w:r>
-      <w:proofErr w:type="spellStart"/>
-      <w:proofErr w:type="gramEnd"/>
       <w:r>
         <w:rPr>
           <w:u w:val="single"/>
         </w:rPr>
         <w:t>cid</w:t>
       </w:r>
-      <w:proofErr w:type="spellEnd"/>
       <w:r>
         <w:t xml:space="preserve">, </w:t>
       </w:r>
@@ -1468,29 +1376,8 @@
       <w:r>
         <w:t xml:space="preserve">, </w:t>
       </w:r>
-      <w:proofErr w:type="spellStart"/>
-      <w:r>
-        <w:t>ctime</w:t>
-      </w:r>
-      <w:proofErr w:type="spellEnd"/>
-      <w:r>
-        <w:t xml:space="preserve">, </w:t>
-      </w:r>
-      <w:proofErr w:type="spellStart"/>
-      <w:r>
-        <w:t>pid</w:t>
-      </w:r>
-      <w:proofErr w:type="spellEnd"/>
-      <w:r>
-        <w:t xml:space="preserve">, </w:t>
-      </w:r>
-      <w:proofErr w:type="spellStart"/>
-      <w:r>
-        <w:t>phonenum</w:t>
-      </w:r>
-      <w:proofErr w:type="spellEnd"/>
-      <w:r>
-        <w:t>)</w:t>
+      <w:r>
+        <w:t>ctime, pid, phonenum)</w:t>
       </w:r>
     </w:p>
     <w:p>
@@ -1498,11 +1385,9 @@
         <w:spacing w:after="0"/>
         <w:ind w:left="720"/>
       </w:pPr>
-      <w:proofErr w:type="gramStart"/>
       <w:r>
         <w:t>Follow(</w:t>
       </w:r>
-      <w:proofErr w:type="gramEnd"/>
       <w:r>
         <w:rPr>
           <w:u w:val="single"/>
@@ -1512,32 +1397,17 @@
       <w:r>
         <w:t xml:space="preserve">, </w:t>
       </w:r>
-      <w:proofErr w:type="spellStart"/>
       <w:r>
         <w:rPr>
           <w:rFonts w:hint="eastAsia"/>
         </w:rPr>
         <w:t>ftime</w:t>
       </w:r>
-      <w:proofErr w:type="spellEnd"/>
       <w:r>
         <w:t xml:space="preserve">, </w:t>
       </w:r>
       <w:r>
-        <w:t>follow</w:t>
-      </w:r>
-      <w:bookmarkStart w:id="0" w:name="_GoBack"/>
-      <w:bookmarkEnd w:id="0"/>
-      <w:r>
-        <w:t xml:space="preserve">er, </w:t>
-      </w:r>
-      <w:proofErr w:type="spellStart"/>
-      <w:r>
-        <w:t>followee</w:t>
-      </w:r>
-      <w:proofErr w:type="spellEnd"/>
-      <w:r>
-        <w:t>)</w:t>
+        <w:t>follower, followee)</w:t>
       </w:r>
     </w:p>
     <w:p>
@@ -1571,9 +1441,9 @@
       <w:r>
         <w:lastRenderedPageBreak/>
         <w:drawing>
-          <wp:inline distT="0" distB="0" distL="0" distR="0" wp14:anchorId="3B4955EA" wp14:editId="60B63365">
-            <wp:extent cx="4791744" cy="5944430"/>
-            <wp:effectExtent l="0" t="0" r="8890" b="0"/>
+          <wp:inline distT="0" distB="0" distL="0" distR="0" wp14:anchorId="243FDC33" wp14:editId="37DF84DA">
+            <wp:extent cx="4686954" cy="5963482"/>
+            <wp:effectExtent l="0" t="0" r="0" b="0"/>
             <wp:docPr id="1" name="图片 1"/>
             <wp:cNvGraphicFramePr>
               <a:graphicFrameLocks xmlns:a="http://schemas.openxmlformats.org/drawingml/2006/main" noChangeAspect="1"/>
@@ -1594,7 +1464,7 @@
                   <pic:spPr>
                     <a:xfrm>
                       <a:off x="0" y="0"/>
-                      <a:ext cx="4791744" cy="5944430"/>
+                      <a:ext cx="4686954" cy="5963482"/>
                     </a:xfrm>
                     <a:prstGeom prst="rect">
                       <a:avLst/>
@@ -1606,6 +1476,8 @@
           </wp:inline>
         </w:drawing>
       </w:r>
+      <w:bookmarkStart w:id="0" w:name="_GoBack"/>
+      <w:bookmarkEnd w:id="0"/>
     </w:p>
     <w:p>
       <w:pPr>
@@ -1626,13 +1498,8 @@
         <w:t>2</w:t>
       </w:r>
       <w:r>
-        <w:t xml:space="preserve"> </w:t>
-      </w:r>
-      <w:proofErr w:type="spellStart"/>
-      <w:r>
-        <w:t>SQLalchemy</w:t>
-      </w:r>
-      <w:proofErr w:type="spellEnd"/>
+        <w:t xml:space="preserve"> SQLalchemy</w:t>
+      </w:r>
       <w:r>
         <w:rPr>
           <w:rFonts w:hint="eastAsia"/>
@@ -1821,14 +1688,12 @@
             <w:pPr>
               <w:jc w:val="center"/>
             </w:pPr>
-            <w:proofErr w:type="spellStart"/>
             <w:r>
               <w:rPr>
                 <w:u w:val="single"/>
               </w:rPr>
               <w:t>phonenum</w:t>
             </w:r>
-            <w:proofErr w:type="spellEnd"/>
           </w:p>
         </w:tc>
         <w:tc>
@@ -1855,22 +1720,23 @@
             <w:pPr>
               <w:jc w:val="center"/>
             </w:pPr>
-            <w:proofErr w:type="gramStart"/>
-            <w:r>
-              <w:t>INT</w:t>
-            </w:r>
-            <w:r>
-              <w:rPr>
-                <w:rFonts w:hint="eastAsia"/>
-              </w:rPr>
-              <w:t>(</w:t>
-            </w:r>
-            <w:proofErr w:type="gramEnd"/>
-            <w:r>
-              <w:rPr>
-                <w:rFonts w:hint="eastAsia"/>
-              </w:rPr>
-              <w:t>11)</w:t>
+            <w:r>
+              <w:rPr>
+                <w:rFonts w:hint="eastAsia"/>
+              </w:rPr>
+              <w:t>VARCHAR</w:t>
+            </w:r>
+            <w:r>
+              <w:rPr>
+                <w:rFonts w:hint="eastAsia"/>
+              </w:rPr>
+              <w:t xml:space="preserve"> </w:t>
+            </w:r>
+            <w:r>
+              <w:rPr>
+                <w:rFonts w:hint="eastAsia"/>
+              </w:rPr>
+              <w:t>(11)</w:t>
             </w:r>
           </w:p>
         </w:tc>
@@ -1961,7 +1827,6 @@
             <w:pPr>
               <w:jc w:val="center"/>
             </w:pPr>
-            <w:proofErr w:type="gramStart"/>
             <w:r>
               <w:rPr>
                 <w:rFonts w:hint="eastAsia"/>
@@ -1972,14 +1837,7 @@
               <w:rPr>
                 <w:rFonts w:hint="eastAsia"/>
               </w:rPr>
-              <w:t>(</w:t>
-            </w:r>
-            <w:proofErr w:type="gramEnd"/>
-            <w:r>
-              <w:rPr>
-                <w:rFonts w:hint="eastAsia"/>
-              </w:rPr>
-              <w:t>32)</w:t>
+              <w:t>(32)</w:t>
             </w:r>
           </w:p>
         </w:tc>
@@ -2076,7 +1934,6 @@
             <w:pPr>
               <w:jc w:val="center"/>
             </w:pPr>
-            <w:proofErr w:type="gramStart"/>
             <w:r>
               <w:rPr>
                 <w:rFonts w:hint="eastAsia"/>
@@ -2087,14 +1944,7 @@
               <w:rPr>
                 <w:rFonts w:hint="eastAsia"/>
               </w:rPr>
-              <w:t>(</w:t>
-            </w:r>
-            <w:proofErr w:type="gramEnd"/>
-            <w:r>
-              <w:rPr>
-                <w:rFonts w:hint="eastAsia"/>
-              </w:rPr>
-              <w:t>200)</w:t>
+              <w:t>(200)</w:t>
             </w:r>
           </w:p>
         </w:tc>
@@ -2185,7 +2035,6 @@
             <w:pPr>
               <w:jc w:val="center"/>
             </w:pPr>
-            <w:proofErr w:type="gramStart"/>
             <w:r>
               <w:rPr>
                 <w:rFonts w:hint="eastAsia"/>
@@ -2196,14 +2045,7 @@
               <w:rPr>
                 <w:rFonts w:hint="eastAsia"/>
               </w:rPr>
-              <w:t>(</w:t>
-            </w:r>
-            <w:proofErr w:type="gramEnd"/>
-            <w:r>
-              <w:rPr>
-                <w:rFonts w:hint="eastAsia"/>
-              </w:rPr>
-              <w:t>32)</w:t>
+              <w:t>(32)</w:t>
             </w:r>
           </w:p>
         </w:tc>
@@ -2294,7 +2136,6 @@
             <w:pPr>
               <w:jc w:val="center"/>
             </w:pPr>
-            <w:proofErr w:type="gramStart"/>
             <w:r>
               <w:rPr>
                 <w:rFonts w:hint="eastAsia"/>
@@ -2305,14 +2146,7 @@
               <w:rPr>
                 <w:rFonts w:hint="eastAsia"/>
               </w:rPr>
-              <w:t>(</w:t>
-            </w:r>
-            <w:proofErr w:type="gramEnd"/>
-            <w:r>
-              <w:rPr>
-                <w:rFonts w:hint="eastAsia"/>
-              </w:rPr>
-              <w:t>32)</w:t>
+              <w:t>(32)</w:t>
             </w:r>
           </w:p>
         </w:tc>
@@ -2409,7 +2243,6 @@
             <w:pPr>
               <w:jc w:val="center"/>
             </w:pPr>
-            <w:proofErr w:type="gramStart"/>
             <w:r>
               <w:rPr>
                 <w:rFonts w:hint="eastAsia"/>
@@ -2420,14 +2253,7 @@
               <w:rPr>
                 <w:rFonts w:hint="eastAsia"/>
               </w:rPr>
-              <w:t>(</w:t>
-            </w:r>
-            <w:proofErr w:type="gramEnd"/>
-            <w:r>
-              <w:rPr>
-                <w:rFonts w:hint="eastAsia"/>
-              </w:rPr>
-              <w:t>320)</w:t>
+              <w:t>(320)</w:t>
             </w:r>
           </w:p>
         </w:tc>
@@ -2610,7 +2436,6 @@
             <w:pPr>
               <w:jc w:val="center"/>
             </w:pPr>
-            <w:proofErr w:type="gramStart"/>
             <w:r>
               <w:rPr>
                 <w:rFonts w:hint="eastAsia"/>
@@ -2621,14 +2446,7 @@
               <w:rPr>
                 <w:rFonts w:hint="eastAsia"/>
               </w:rPr>
-              <w:t>(</w:t>
-            </w:r>
-            <w:proofErr w:type="gramEnd"/>
-            <w:r>
-              <w:rPr>
-                <w:rFonts w:hint="eastAsia"/>
-              </w:rPr>
-              <w:t>100)</w:t>
+              <w:t>(100)</w:t>
             </w:r>
           </w:p>
         </w:tc>
@@ -2874,14 +2692,12 @@
             <w:pPr>
               <w:jc w:val="center"/>
             </w:pPr>
-            <w:proofErr w:type="spellStart"/>
             <w:r>
               <w:rPr>
                 <w:u w:val="single"/>
               </w:rPr>
               <w:t>pid</w:t>
             </w:r>
-            <w:proofErr w:type="spellEnd"/>
           </w:p>
         </w:tc>
         <w:tc>
@@ -2908,13 +2724,8 @@
             <w:pPr>
               <w:jc w:val="center"/>
             </w:pPr>
-            <w:proofErr w:type="gramStart"/>
-            <w:r>
-              <w:t>INT(</w:t>
-            </w:r>
-            <w:proofErr w:type="gramEnd"/>
-            <w:r>
-              <w:t>5)</w:t>
+            <w:r>
+              <w:t>INT(5)</w:t>
             </w:r>
           </w:p>
         </w:tc>
@@ -3005,19 +2816,11 @@
             <w:pPr>
               <w:jc w:val="center"/>
             </w:pPr>
-            <w:proofErr w:type="gramStart"/>
-            <w:r>
-              <w:rPr>
-                <w:rFonts w:hint="eastAsia"/>
-              </w:rPr>
-              <w:t>VARCHAR(</w:t>
-            </w:r>
-            <w:proofErr w:type="gramEnd"/>
-            <w:r>
-              <w:rPr>
-                <w:rFonts w:hint="eastAsia"/>
-              </w:rPr>
-              <w:t>200)</w:t>
+            <w:r>
+              <w:rPr>
+                <w:rFonts w:hint="eastAsia"/>
+              </w:rPr>
+              <w:t>VARCHAR(200)</w:t>
             </w:r>
           </w:p>
         </w:tc>
@@ -3079,11 +2882,9 @@
             <w:pPr>
               <w:jc w:val="center"/>
             </w:pPr>
-            <w:proofErr w:type="spellStart"/>
             <w:r>
               <w:t>ptime</w:t>
             </w:r>
-            <w:proofErr w:type="spellEnd"/>
           </w:p>
         </w:tc>
         <w:tc>
@@ -3173,11 +2974,9 @@
             <w:pPr>
               <w:jc w:val="center"/>
             </w:pPr>
-            <w:proofErr w:type="spellStart"/>
             <w:r>
               <w:t>isre</w:t>
             </w:r>
-            <w:proofErr w:type="spellEnd"/>
           </w:p>
         </w:tc>
         <w:tc>
@@ -3305,19 +3104,11 @@
             <w:pPr>
               <w:jc w:val="center"/>
             </w:pPr>
-            <w:proofErr w:type="gramStart"/>
-            <w:r>
-              <w:rPr>
-                <w:rFonts w:hint="eastAsia"/>
-              </w:rPr>
-              <w:t>VARCHAR(</w:t>
-            </w:r>
-            <w:proofErr w:type="gramEnd"/>
-            <w:r>
-              <w:rPr>
-                <w:rFonts w:hint="eastAsia"/>
-              </w:rPr>
-              <w:t>32)</w:t>
+            <w:r>
+              <w:rPr>
+                <w:rFonts w:hint="eastAsia"/>
+              </w:rPr>
+              <w:t>VARCHAR(32)</w:t>
             </w:r>
           </w:p>
         </w:tc>
@@ -3379,11 +3170,9 @@
             <w:pPr>
               <w:jc w:val="center"/>
             </w:pPr>
-            <w:proofErr w:type="spellStart"/>
             <w:r>
               <w:t>aes_score</w:t>
             </w:r>
-            <w:proofErr w:type="spellEnd"/>
           </w:p>
         </w:tc>
         <w:tc>
@@ -3473,11 +3262,9 @@
             <w:pPr>
               <w:jc w:val="center"/>
             </w:pPr>
-            <w:proofErr w:type="spellStart"/>
             <w:r>
               <w:t>phonenum</w:t>
             </w:r>
-            <w:proofErr w:type="spellEnd"/>
           </w:p>
         </w:tc>
         <w:tc>
@@ -3504,22 +3291,23 @@
             <w:pPr>
               <w:jc w:val="center"/>
             </w:pPr>
-            <w:proofErr w:type="gramStart"/>
-            <w:r>
-              <w:t>INT</w:t>
-            </w:r>
-            <w:r>
-              <w:rPr>
-                <w:rFonts w:hint="eastAsia"/>
-              </w:rPr>
-              <w:t>(</w:t>
-            </w:r>
-            <w:proofErr w:type="gramEnd"/>
-            <w:r>
-              <w:rPr>
-                <w:rFonts w:hint="eastAsia"/>
-              </w:rPr>
-              <w:t>11)</w:t>
+            <w:r>
+              <w:rPr>
+                <w:rFonts w:hint="eastAsia"/>
+              </w:rPr>
+              <w:t>VARCHAR</w:t>
+            </w:r>
+            <w:r>
+              <w:rPr>
+                <w:rFonts w:hint="eastAsia"/>
+              </w:rPr>
+              <w:t xml:space="preserve"> </w:t>
+            </w:r>
+            <w:r>
+              <w:rPr>
+                <w:rFonts w:hint="eastAsia"/>
+              </w:rPr>
+              <w:t>(11)</w:t>
             </w:r>
           </w:p>
         </w:tc>
@@ -3766,13 +3554,8 @@
             <w:pPr>
               <w:jc w:val="center"/>
             </w:pPr>
-            <w:proofErr w:type="gramStart"/>
-            <w:r>
-              <w:t>INT(</w:t>
-            </w:r>
-            <w:proofErr w:type="gramEnd"/>
-            <w:r>
-              <w:t>5)</w:t>
+            <w:r>
+              <w:t>INT(5)</w:t>
             </w:r>
           </w:p>
         </w:tc>
@@ -3834,11 +3617,9 @@
             <w:pPr>
               <w:jc w:val="center"/>
             </w:pPr>
-            <w:proofErr w:type="spellStart"/>
             <w:r>
               <w:t>ltime</w:t>
             </w:r>
-            <w:proofErr w:type="spellEnd"/>
           </w:p>
         </w:tc>
         <w:tc>
@@ -3849,14 +3630,12 @@
             <w:pPr>
               <w:jc w:val="center"/>
             </w:pPr>
-            <w:proofErr w:type="gramStart"/>
             <w:r>
               <w:rPr>
                 <w:rFonts w:hint="eastAsia"/>
               </w:rPr>
               <w:t>点赞时间</w:t>
             </w:r>
-            <w:proofErr w:type="gramEnd"/>
           </w:p>
         </w:tc>
         <w:tc>
@@ -3930,11 +3709,9 @@
             <w:pPr>
               <w:jc w:val="center"/>
             </w:pPr>
-            <w:proofErr w:type="spellStart"/>
             <w:r>
               <w:t>pid</w:t>
             </w:r>
-            <w:proofErr w:type="spellEnd"/>
           </w:p>
         </w:tc>
         <w:tc>
@@ -3967,13 +3744,8 @@
             <w:pPr>
               <w:jc w:val="center"/>
             </w:pPr>
-            <w:proofErr w:type="gramStart"/>
-            <w:r>
-              <w:t>INT(</w:t>
-            </w:r>
-            <w:proofErr w:type="gramEnd"/>
-            <w:r>
-              <w:t>5)</w:t>
+            <w:r>
+              <w:t>INT(5)</w:t>
             </w:r>
           </w:p>
         </w:tc>
@@ -4035,11 +3807,9 @@
             <w:pPr>
               <w:jc w:val="center"/>
             </w:pPr>
-            <w:proofErr w:type="spellStart"/>
             <w:r>
               <w:t>phonenum</w:t>
             </w:r>
-            <w:proofErr w:type="spellEnd"/>
           </w:p>
         </w:tc>
         <w:tc>
@@ -4050,19 +3820,11 @@
             <w:pPr>
               <w:jc w:val="center"/>
             </w:pPr>
-            <w:proofErr w:type="gramStart"/>
-            <w:r>
-              <w:rPr>
-                <w:rFonts w:hint="eastAsia"/>
-              </w:rPr>
-              <w:t>点赞用户</w:t>
-            </w:r>
-            <w:proofErr w:type="gramEnd"/>
-            <w:r>
-              <w:rPr>
-                <w:rFonts w:hint="eastAsia"/>
-              </w:rPr>
-              <w:t>手机号</w:t>
+            <w:r>
+              <w:rPr>
+                <w:rFonts w:hint="eastAsia"/>
+              </w:rPr>
+              <w:t>点赞用户手机号</w:t>
             </w:r>
           </w:p>
         </w:tc>
@@ -4074,16 +3836,17 @@
             <w:pPr>
               <w:jc w:val="center"/>
             </w:pPr>
-            <w:proofErr w:type="gramStart"/>
-            <w:r>
-              <w:t>INT(</w:t>
-            </w:r>
-            <w:proofErr w:type="gramEnd"/>
-            <w:r>
-              <w:t>11</w:t>
-            </w:r>
-            <w:r>
-              <w:t>)</w:t>
+            <w:r>
+              <w:rPr>
+                <w:rFonts w:hint="eastAsia"/>
+              </w:rPr>
+              <w:t>VARCHAR</w:t>
+            </w:r>
+            <w:r>
+              <w:t xml:space="preserve"> </w:t>
+            </w:r>
+            <w:r>
+              <w:t>(11)</w:t>
             </w:r>
           </w:p>
         </w:tc>
@@ -4285,7 +4048,6 @@
             <w:pPr>
               <w:jc w:val="center"/>
             </w:pPr>
-            <w:proofErr w:type="spellStart"/>
             <w:r>
               <w:rPr>
                 <w:rFonts w:hint="eastAsia"/>
@@ -4299,7 +4061,6 @@
               </w:rPr>
               <w:t>id</w:t>
             </w:r>
-            <w:proofErr w:type="spellEnd"/>
           </w:p>
         </w:tc>
         <w:tc>
@@ -4326,13 +4087,8 @@
             <w:pPr>
               <w:jc w:val="center"/>
             </w:pPr>
-            <w:proofErr w:type="gramStart"/>
-            <w:r>
-              <w:t>INT(</w:t>
-            </w:r>
-            <w:proofErr w:type="gramEnd"/>
-            <w:r>
-              <w:t>5)</w:t>
+            <w:r>
+              <w:t>INT(5)</w:t>
             </w:r>
           </w:p>
         </w:tc>
@@ -4426,14 +4182,12 @@
             <w:pPr>
               <w:jc w:val="center"/>
             </w:pPr>
-            <w:proofErr w:type="gramStart"/>
             <w:r>
               <w:rPr>
                 <w:rFonts w:hint="eastAsia"/>
               </w:rPr>
               <w:t>VARCHAR(</w:t>
             </w:r>
-            <w:proofErr w:type="gramEnd"/>
             <w:r>
               <w:t>5</w:t>
             </w:r>
@@ -4503,11 +4257,9 @@
             <w:pPr>
               <w:jc w:val="center"/>
             </w:pPr>
-            <w:proofErr w:type="spellStart"/>
             <w:r>
               <w:t>ctime</w:t>
             </w:r>
-            <w:proofErr w:type="spellEnd"/>
           </w:p>
         </w:tc>
         <w:tc>
@@ -4597,11 +4349,9 @@
             <w:pPr>
               <w:jc w:val="center"/>
             </w:pPr>
-            <w:proofErr w:type="spellStart"/>
             <w:r>
               <w:t>pid</w:t>
             </w:r>
-            <w:proofErr w:type="spellEnd"/>
           </w:p>
         </w:tc>
         <w:tc>
@@ -4628,13 +4378,8 @@
             <w:pPr>
               <w:jc w:val="center"/>
             </w:pPr>
-            <w:proofErr w:type="gramStart"/>
-            <w:r>
-              <w:t>INT(</w:t>
-            </w:r>
-            <w:proofErr w:type="gramEnd"/>
-            <w:r>
-              <w:t>5)</w:t>
+            <w:r>
+              <w:t>INT(5)</w:t>
             </w:r>
           </w:p>
         </w:tc>
@@ -4696,11 +4441,9 @@
             <w:pPr>
               <w:jc w:val="center"/>
             </w:pPr>
-            <w:proofErr w:type="spellStart"/>
             <w:r>
               <w:t>phonenum</w:t>
             </w:r>
-            <w:proofErr w:type="spellEnd"/>
           </w:p>
         </w:tc>
         <w:tc>
@@ -4727,13 +4470,17 @@
             <w:pPr>
               <w:jc w:val="center"/>
             </w:pPr>
-            <w:proofErr w:type="gramStart"/>
-            <w:r>
-              <w:t>INT(</w:t>
-            </w:r>
-            <w:proofErr w:type="gramEnd"/>
-            <w:r>
-              <w:t>11)</w:t>
+            <w:r>
+              <w:rPr>
+                <w:rFonts w:hint="eastAsia"/>
+              </w:rPr>
+              <w:t>VARCHAR</w:t>
+            </w:r>
+            <w:r>
+              <w:t xml:space="preserve"> </w:t>
+            </w:r>
+            <w:r>
+              <w:t>(11)</w:t>
             </w:r>
           </w:p>
         </w:tc>
@@ -4973,13 +4720,8 @@
             <w:pPr>
               <w:jc w:val="center"/>
             </w:pPr>
-            <w:proofErr w:type="gramStart"/>
-            <w:r>
-              <w:t>INT(</w:t>
-            </w:r>
-            <w:proofErr w:type="gramEnd"/>
-            <w:r>
-              <w:t>5)</w:t>
+            <w:r>
+              <w:t>INT(5)</w:t>
             </w:r>
           </w:p>
         </w:tc>
@@ -5041,11 +4783,9 @@
             <w:pPr>
               <w:jc w:val="center"/>
             </w:pPr>
-            <w:proofErr w:type="spellStart"/>
             <w:r>
               <w:t>ftime</w:t>
             </w:r>
-            <w:proofErr w:type="spellEnd"/>
           </w:p>
         </w:tc>
         <w:tc>
@@ -5055,9 +4795,6 @@
           <w:p>
             <w:pPr>
               <w:jc w:val="center"/>
-              <w:rPr>
-                <w:rFonts w:hint="eastAsia"/>
-              </w:rPr>
             </w:pPr>
             <w:r>
               <w:rPr>
@@ -5087,9 +4824,6 @@
           <w:p>
             <w:pPr>
               <w:jc w:val="center"/>
-              <w:rPr>
-                <w:rFonts w:hint="eastAsia"/>
-              </w:rPr>
             </w:pPr>
             <w:r>
               <w:rPr>
@@ -5106,9 +4840,6 @@
           <w:p>
             <w:pPr>
               <w:jc w:val="center"/>
-              <w:rPr>
-                <w:rFonts w:hint="eastAsia"/>
-              </w:rPr>
             </w:pPr>
             <w:r>
               <w:rPr>
@@ -5125,9 +4856,6 @@
           <w:p>
             <w:pPr>
               <w:jc w:val="center"/>
-              <w:rPr>
-                <w:rFonts w:hint="eastAsia"/>
-              </w:rPr>
             </w:pPr>
             <w:r>
               <w:rPr>
@@ -5164,21 +4892,7 @@
               <w:rPr>
                 <w:rFonts w:hint="eastAsia"/>
               </w:rPr>
-              <w:t>关注</w:t>
-            </w:r>
-            <w:proofErr w:type="gramStart"/>
-            <w:r>
-              <w:rPr>
-                <w:rFonts w:hint="eastAsia"/>
-              </w:rPr>
-              <w:t>者用户</w:t>
-            </w:r>
-            <w:proofErr w:type="gramEnd"/>
-            <w:r>
-              <w:rPr>
-                <w:rFonts w:hint="eastAsia"/>
-              </w:rPr>
-              <w:t>手机号</w:t>
+              <w:t>关注者用户手机号</w:t>
             </w:r>
           </w:p>
         </w:tc>
@@ -5190,13 +4904,17 @@
             <w:pPr>
               <w:jc w:val="center"/>
             </w:pPr>
-            <w:proofErr w:type="gramStart"/>
-            <w:r>
-              <w:t>INT(</w:t>
-            </w:r>
-            <w:proofErr w:type="gramEnd"/>
-            <w:r>
-              <w:t>11)</w:t>
+            <w:r>
+              <w:rPr>
+                <w:rFonts w:hint="eastAsia"/>
+              </w:rPr>
+              <w:t>VARCHAR</w:t>
+            </w:r>
+            <w:r>
+              <w:t xml:space="preserve"> </w:t>
+            </w:r>
+            <w:r>
+              <w:t>(11)</w:t>
             </w:r>
           </w:p>
         </w:tc>
@@ -5258,11 +4976,9 @@
             <w:pPr>
               <w:jc w:val="center"/>
             </w:pPr>
-            <w:proofErr w:type="spellStart"/>
             <w:r>
               <w:t>followee</w:t>
             </w:r>
-            <w:proofErr w:type="spellEnd"/>
           </w:p>
         </w:tc>
         <w:tc>
@@ -5277,21 +4993,7 @@
               <w:rPr>
                 <w:rFonts w:hint="eastAsia"/>
               </w:rPr>
-              <w:t>被关注</w:t>
-            </w:r>
-            <w:proofErr w:type="gramStart"/>
-            <w:r>
-              <w:rPr>
-                <w:rFonts w:hint="eastAsia"/>
-              </w:rPr>
-              <w:t>者用户</w:t>
-            </w:r>
-            <w:proofErr w:type="gramEnd"/>
-            <w:r>
-              <w:rPr>
-                <w:rFonts w:hint="eastAsia"/>
-              </w:rPr>
-              <w:t>手机号</w:t>
+              <w:t>被关注者用户手机号</w:t>
             </w:r>
           </w:p>
         </w:tc>
@@ -5303,13 +5005,17 @@
             <w:pPr>
               <w:jc w:val="center"/>
             </w:pPr>
-            <w:proofErr w:type="gramStart"/>
-            <w:r>
-              <w:t>INT(</w:t>
-            </w:r>
-            <w:proofErr w:type="gramEnd"/>
-            <w:r>
-              <w:t>11)</w:t>
+            <w:r>
+              <w:rPr>
+                <w:rFonts w:hint="eastAsia"/>
+              </w:rPr>
+              <w:t>VARCHAR</w:t>
+            </w:r>
+            <w:r>
+              <w:t xml:space="preserve"> </w:t>
+            </w:r>
+            <w:r>
+              <w:t>(11)</w:t>
             </w:r>
           </w:p>
         </w:tc>
@@ -5700,7 +5406,7 @@
       </w:pPr>
     </w:pPrDefault>
   </w:docDefaults>
-  <w:latentStyles w:defLockedState="0" w:defUIPriority="99" w:defSemiHidden="0" w:defUnhideWhenUsed="0" w:defQFormat="0" w:count="376">
+  <w:latentStyles w:defLockedState="0" w:defUIPriority="99" w:defSemiHidden="0" w:defUnhideWhenUsed="0" w:defQFormat="0" w:count="377">
     <w:lsdException w:name="Normal" w:uiPriority="0" w:qFormat="1"/>
     <w:lsdException w:name="heading 1" w:uiPriority="9" w:qFormat="1"/>
     <w:lsdException w:name="heading 2" w:semiHidden="1" w:uiPriority="9" w:unhideWhenUsed="1" w:qFormat="1"/>
@@ -5806,7 +5512,6 @@
     <w:lsdException w:name="HTML Sample" w:semiHidden="1" w:unhideWhenUsed="1"/>
     <w:lsdException w:name="HTML Typewriter" w:semiHidden="1" w:unhideWhenUsed="1"/>
     <w:lsdException w:name="HTML Variable" w:semiHidden="1" w:unhideWhenUsed="1"/>
-    <w:lsdException w:name="Normal Table" w:semiHidden="1" w:unhideWhenUsed="1"/>
     <w:lsdException w:name="annotation subject" w:semiHidden="1" w:unhideWhenUsed="1"/>
     <w:lsdException w:name="No List" w:semiHidden="1" w:unhideWhenUsed="1"/>
     <w:lsdException w:name="Outline List 1" w:semiHidden="1" w:unhideWhenUsed="1"/>
@@ -5853,10 +5558,8 @@
     <w:lsdException w:name="Table Subtle 2" w:semiHidden="1" w:unhideWhenUsed="1"/>
     <w:lsdException w:name="Table Web 1" w:semiHidden="1" w:unhideWhenUsed="1"/>
     <w:lsdException w:name="Table Web 2" w:semiHidden="1" w:unhideWhenUsed="1"/>
-    <w:lsdException w:name="Table Web 3" w:semiHidden="1" w:unhideWhenUsed="1"/>
     <w:lsdException w:name="Balloon Text" w:semiHidden="1" w:unhideWhenUsed="1"/>
     <w:lsdException w:name="Table Grid" w:uiPriority="39"/>
-    <w:lsdException w:name="Table Theme" w:semiHidden="1" w:unhideWhenUsed="1"/>
     <w:lsdException w:name="Placeholder Text" w:semiHidden="1"/>
     <w:lsdException w:name="No Spacing" w:uiPriority="1" w:qFormat="1"/>
     <w:lsdException w:name="Light Shading" w:uiPriority="60"/>
@@ -6077,6 +5780,7 @@
     <w:lsdException w:name="Hashtag" w:semiHidden="1" w:unhideWhenUsed="1"/>
     <w:lsdException w:name="Unresolved Mention" w:semiHidden="1" w:unhideWhenUsed="1"/>
     <w:lsdException w:name="Smart Link" w:semiHidden="1" w:unhideWhenUsed="1"/>
+    <w:lsdException w:name="Smart Link Error" w:semiHidden="1" w:unhideWhenUsed="1"/>
   </w:latentStyles>
   <w:style w:type="paragraph" w:default="1" w:styleId="a">
     <w:name w:val="Normal"/>

</xml_diff>